<commit_message>
Gjort litt mer, snart ferdig
</commit_message>
<xml_diff>
--- a/Rapport.docx
+++ b/Rapport.docx
@@ -67,7 +67,7 @@
         <w:rPr>
           <w:lang w:val="nb-NO"/>
         </w:rPr>
-        <w:t>5</w:t>
+        <w:t>8</w:t>
       </w:r>
       <w:r>
         <w:rPr>
@@ -621,162 +621,95 @@
       </w:r>
     </w:p>
     <w:p>
-      <w:pPr>
-        <w:rPr>
-          <w:i/>
-        </w:rPr>
-      </w:pPr>
-      <w:proofErr w:type="spellStart"/>
-      <w:r>
-        <w:rPr>
-          <w:i/>
-        </w:rPr>
-        <w:t>Give</w:t>
-      </w:r>
-      <w:proofErr w:type="spellEnd"/>
-      <w:r>
-        <w:rPr>
-          <w:i/>
-        </w:rPr>
-        <w:t xml:space="preserve"> an </w:t>
-      </w:r>
-      <w:proofErr w:type="spellStart"/>
-      <w:r>
-        <w:rPr>
-          <w:i/>
-        </w:rPr>
-        <w:t>overarching</w:t>
-      </w:r>
-      <w:proofErr w:type="spellEnd"/>
-      <w:r>
-        <w:rPr>
-          <w:i/>
-        </w:rPr>
-        <w:t xml:space="preserve"> </w:t>
-      </w:r>
-      <w:proofErr w:type="spellStart"/>
-      <w:r>
-        <w:rPr>
-          <w:i/>
-        </w:rPr>
-        <w:t>view</w:t>
-      </w:r>
-      <w:proofErr w:type="spellEnd"/>
-      <w:r>
-        <w:rPr>
-          <w:i/>
-        </w:rPr>
-        <w:t xml:space="preserve"> </w:t>
-      </w:r>
-      <w:proofErr w:type="spellStart"/>
-      <w:r>
-        <w:rPr>
-          <w:i/>
-        </w:rPr>
-        <w:t>of</w:t>
-      </w:r>
-      <w:proofErr w:type="spellEnd"/>
-      <w:r>
-        <w:rPr>
-          <w:i/>
-        </w:rPr>
-        <w:t xml:space="preserve"> </w:t>
-      </w:r>
-      <w:proofErr w:type="spellStart"/>
-      <w:r>
-        <w:rPr>
-          <w:i/>
-        </w:rPr>
-        <w:t>the</w:t>
-      </w:r>
-      <w:proofErr w:type="spellEnd"/>
-      <w:r>
-        <w:rPr>
-          <w:i/>
-        </w:rPr>
-        <w:t xml:space="preserve"> </w:t>
-      </w:r>
-      <w:proofErr w:type="spellStart"/>
-      <w:r>
-        <w:rPr>
-          <w:i/>
-        </w:rPr>
-        <w:t>structure</w:t>
-      </w:r>
-      <w:proofErr w:type="spellEnd"/>
-      <w:r>
-        <w:rPr>
-          <w:i/>
-        </w:rPr>
-        <w:t xml:space="preserve"> </w:t>
-      </w:r>
-      <w:proofErr w:type="spellStart"/>
-      <w:r>
-        <w:rPr>
-          <w:i/>
-        </w:rPr>
-        <w:t>of</w:t>
-      </w:r>
-      <w:proofErr w:type="spellEnd"/>
-      <w:r>
-        <w:rPr>
-          <w:i/>
-        </w:rPr>
-        <w:t xml:space="preserve"> </w:t>
-      </w:r>
-      <w:proofErr w:type="spellStart"/>
-      <w:r>
-        <w:rPr>
-          <w:i/>
-        </w:rPr>
-        <w:t>your</w:t>
-      </w:r>
-      <w:proofErr w:type="spellEnd"/>
-      <w:r>
-        <w:rPr>
-          <w:i/>
-        </w:rPr>
-        <w:t xml:space="preserve"> </w:t>
-      </w:r>
-      <w:proofErr w:type="spellStart"/>
-      <w:r>
-        <w:rPr>
-          <w:i/>
-        </w:rPr>
-        <w:t>solution</w:t>
-      </w:r>
-      <w:proofErr w:type="spellEnd"/>
-      <w:r>
-        <w:rPr>
-          <w:i/>
-        </w:rPr>
-        <w:t xml:space="preserve">. </w:t>
+      <w:r>
+        <w:t xml:space="preserve">Programmet starter med </w:t>
+      </w:r>
+      <w:r>
+        <w:rPr>
+          <w:rStyle w:val="CodeChar"/>
+        </w:rPr>
+        <w:t>Game</w:t>
+      </w:r>
+      <w:r>
+        <w:t xml:space="preserve">-klassen hvor alle ting rundt </w:t>
+      </w:r>
+      <w:proofErr w:type="spellStart"/>
+      <w:r>
+        <w:t>boids</w:t>
+      </w:r>
+      <w:proofErr w:type="spellEnd"/>
+      <w:r>
+        <w:t xml:space="preserve"> blir håndtert. Game-klassen setter opp vinduet hvor </w:t>
+      </w:r>
+      <w:proofErr w:type="spellStart"/>
+      <w:r>
+        <w:t>boids</w:t>
+      </w:r>
+      <w:proofErr w:type="spellEnd"/>
+      <w:r>
+        <w:t xml:space="preserve"> skal tegnes, den håndterer tastetrykk og avslutting av applikasjonen.</w:t>
       </w:r>
     </w:p>
     <w:p>
       <w:r>
-        <w:t xml:space="preserve">Applikasjonen starter i </w:t>
-      </w:r>
-      <w:r>
-        <w:rPr>
-          <w:rStyle w:val="CodeChar"/>
-        </w:rPr>
-        <w:t>main.py</w:t>
-      </w:r>
-      <w:r>
-        <w:t xml:space="preserve">, som inneholder klassen </w:t>
-      </w:r>
-      <w:r>
-        <w:rPr>
-          <w:rStyle w:val="CodeChar"/>
-        </w:rPr>
-        <w:t>Game</w:t>
-      </w:r>
-      <w:r>
-        <w:t>. Dette er en overordnet klasse som setter opp alt rundt simulasjonen.</w:t>
-      </w:r>
-      <w:r>
-        <w:t xml:space="preserve"> </w:t>
+        <w:t xml:space="preserve">Det er fra </w:t>
+      </w:r>
+      <w:proofErr w:type="spellStart"/>
+      <w:r>
+        <w:rPr>
+          <w:rStyle w:val="CodeChar"/>
+        </w:rPr>
+        <w:t>Boid</w:t>
+      </w:r>
+      <w:proofErr w:type="spellEnd"/>
+      <w:r>
+        <w:t xml:space="preserve">-klassen alt som direkte har noe med </w:t>
+      </w:r>
+      <w:proofErr w:type="spellStart"/>
+      <w:r>
+        <w:t>boids</w:t>
+      </w:r>
+      <w:proofErr w:type="spellEnd"/>
+      <w:r>
+        <w:t xml:space="preserve"> å gjøre skjer. Det er her vi bestemmer hvilken retningsvektor </w:t>
+      </w:r>
+      <w:proofErr w:type="spellStart"/>
+      <w:r>
+        <w:t>boid</w:t>
+      </w:r>
+      <w:proofErr w:type="spellEnd"/>
+      <w:r>
+        <w:t>-en skal ha i neste oppdatering</w:t>
+      </w:r>
+      <w:r>
+        <w:t xml:space="preserve"> og hvordan </w:t>
+      </w:r>
+      <w:proofErr w:type="spellStart"/>
+      <w:r>
+        <w:t>boiden</w:t>
+      </w:r>
+      <w:proofErr w:type="spellEnd"/>
+      <w:r>
+        <w:t xml:space="preserve"> skal tegnes. I tillegg er det i </w:t>
+      </w:r>
+      <w:proofErr w:type="spellStart"/>
+      <w:r>
+        <w:rPr>
+          <w:rStyle w:val="CodeChar"/>
+        </w:rPr>
+        <w:t>Boid</w:t>
+      </w:r>
+      <w:proofErr w:type="spellEnd"/>
+      <w:r>
+        <w:t xml:space="preserve">-klassen vi har definert reglene for </w:t>
+      </w:r>
+      <w:proofErr w:type="spellStart"/>
+      <w:r>
+        <w:t>boids</w:t>
+      </w:r>
+      <w:proofErr w:type="spellEnd"/>
+      <w:r>
+        <w:t>.</w:t>
       </w:r>
     </w:p>
     <w:p>
@@ -1010,40 +943,58 @@
     <w:p>
       <w:proofErr w:type="spellStart"/>
       <w:r>
+        <w:rPr>
+          <w:rStyle w:val="CodeChar"/>
+        </w:rPr>
+        <w:t>Hoik</w:t>
+      </w:r>
+      <w:proofErr w:type="spellEnd"/>
+      <w:r>
+        <w:t xml:space="preserve"> er </w:t>
+      </w:r>
+      <w:r>
+        <w:t>konstruert</w:t>
+      </w:r>
+      <w:r>
+        <w:t xml:space="preserve"> slik at de arver fra </w:t>
+      </w:r>
+      <w:proofErr w:type="spellStart"/>
+      <w:r>
+        <w:rPr>
+          <w:rStyle w:val="CodeChar"/>
+        </w:rPr>
+        <w:t>Boid</w:t>
+      </w:r>
+      <w:proofErr w:type="spellEnd"/>
+      <w:r>
+        <w:t>. Dette er en beslutning jeg tok som jeg tenkte ville være smart da de begge har lik</w:t>
+      </w:r>
+      <w:r>
+        <w:t xml:space="preserve">t utseende, men </w:t>
+      </w:r>
+      <w:r>
+        <w:t xml:space="preserve">bare </w:t>
+      </w:r>
+      <w:r>
+        <w:t xml:space="preserve">noen forskjellige «oppførsler». I ettertid tenker jeg at jeg kunne latt begge arve fra en felles klasse f.eks. </w:t>
+      </w:r>
+      <w:proofErr w:type="spellStart"/>
+      <w:r>
+        <w:rPr>
+          <w:rStyle w:val="CodeChar"/>
+        </w:rPr>
+        <w:t>MovingObject</w:t>
+      </w:r>
+      <w:proofErr w:type="spellEnd"/>
+      <w:r>
+        <w:t xml:space="preserve"> eller lignende. </w:t>
+      </w:r>
+      <w:proofErr w:type="spellStart"/>
+      <w:r>
         <w:t>Hoiks</w:t>
       </w:r>
       <w:proofErr w:type="spellEnd"/>
       <w:r>
-        <w:t xml:space="preserve"> er definert slik at de arver fra </w:t>
-      </w:r>
-      <w:proofErr w:type="spellStart"/>
-      <w:r>
-        <w:t>Boid</w:t>
-      </w:r>
-      <w:proofErr w:type="spellEnd"/>
-      <w:r>
-        <w:t>. Dette er en beslutning jeg tok som jeg tenkte ville være smart da de begge har lik</w:t>
-      </w:r>
-      <w:r>
-        <w:t xml:space="preserve">t utseende, men noen forskjellige «oppførsler». I ettertid tenker jeg at jeg kunne latt begge arve fra en felles klasse f.eks. </w:t>
-      </w:r>
-      <w:proofErr w:type="spellStart"/>
-      <w:r>
-        <w:rPr>
-          <w:rStyle w:val="CodeChar"/>
-        </w:rPr>
-        <w:t>MovingObject</w:t>
-      </w:r>
-      <w:proofErr w:type="spellEnd"/>
-      <w:r>
-        <w:t xml:space="preserve"> eller lignende. </w:t>
-      </w:r>
-      <w:proofErr w:type="spellStart"/>
-      <w:r>
-        <w:t>Hoiks</w:t>
-      </w:r>
-      <w:proofErr w:type="spellEnd"/>
-      <w:r>
         <w:t xml:space="preserve"> følger nesten de samme reglene som </w:t>
       </w:r>
       <w:proofErr w:type="spellStart"/>
@@ -1123,6 +1074,7 @@
       </w:r>
       <w:proofErr w:type="spellStart"/>
       <w:r>
+        <w:lastRenderedPageBreak/>
         <w:t>Cohesion</w:t>
       </w:r>
       <w:proofErr w:type="spellEnd"/>
@@ -1183,11 +1135,7 @@
       </w:r>
       <w:proofErr w:type="spellEnd"/>
       <w:r>
-        <w:t xml:space="preserve"> </w:t>
-      </w:r>
-      <w:r>
-        <w:lastRenderedPageBreak/>
-        <w:t xml:space="preserve">blir det kalt </w:t>
+        <w:t xml:space="preserve"> blir det kalt </w:t>
       </w:r>
       <w:proofErr w:type="spellStart"/>
       <w:proofErr w:type="gramStart"/>
@@ -1276,13 +1224,7 @@
         <w:t>)</w:t>
       </w:r>
       <w:r>
-        <w:t xml:space="preserve">, denne utfører rett og slett en modulo-operarasjon på x- og y-posisjonsverdien med skjermens </w:t>
-      </w:r>
-      <w:r>
-        <w:t>henholdsvis</w:t>
-      </w:r>
-      <w:r>
-        <w:t xml:space="preserve"> bredde og høyde til hver </w:t>
+        <w:t xml:space="preserve">, denne utfører rett og slett en modulo-operarasjon på x- og y-posisjonsverdien med skjermens henholdsvis bredde og høyde til hver </w:t>
       </w:r>
       <w:proofErr w:type="spellStart"/>
       <w:r>
@@ -1321,6 +1263,9 @@
     </w:p>
     <w:p>
       <w:r>
+        <w:rPr>
+          <w:noProof/>
+        </w:rPr>
         <w:drawing>
           <wp:anchor distT="0" distB="0" distL="114300" distR="114300" simplePos="0" relativeHeight="251660288" behindDoc="0" locked="0" layoutInCell="1" allowOverlap="1" wp14:anchorId="4BD5088E" wp14:editId="4887D1D3">
             <wp:simplePos x="0" y="0"/>
@@ -1384,6 +1329,9 @@
         </w:drawing>
       </w:r>
       <w:r>
+        <w:rPr>
+          <w:noProof/>
+        </w:rPr>
         <mc:AlternateContent>
           <mc:Choice Requires="wps">
             <w:drawing>
@@ -1691,6 +1639,7 @@
         <w:rPr>
           <w:i/>
         </w:rPr>
+        <w:lastRenderedPageBreak/>
         <w:t>Describe</w:t>
       </w:r>
       <w:proofErr w:type="spellEnd"/>
@@ -1818,7 +1767,6 @@
         <w:pStyle w:val="BodyText"/>
       </w:pPr>
       <w:r>
-        <w:lastRenderedPageBreak/>
         <w:t xml:space="preserve">For </w:t>
       </w:r>
       <w:proofErr w:type="spellStart"/>
@@ -2181,20 +2129,52 @@
       </w:r>
       <w:proofErr w:type="spellEnd"/>
       <w:r>
-        <w:t xml:space="preserve"> som tegnes. Produktet av disse innlastingsfunksjonene lagres i globale variabler henholdsvis </w:t>
-      </w:r>
-      <w:proofErr w:type="spellStart"/>
-      <w:r>
-        <w:rPr>
-          <w:rStyle w:val="CodeChar"/>
-        </w:rPr>
-        <w:t>boid_img</w:t>
+        <w:t xml:space="preserve"> som </w:t>
+      </w:r>
+      <w:r>
+        <w:t xml:space="preserve">skal </w:t>
+      </w:r>
+      <w:r>
+        <w:t>tegnes. Produktet</w:t>
+      </w:r>
+      <w:r>
+        <w:t xml:space="preserve"> (ikke retur-verdi)</w:t>
+      </w:r>
+      <w:r>
+        <w:t xml:space="preserve"> av disse innlastingsfunksjonene lagres i globale variabler henholdsvis </w:t>
+      </w:r>
+      <w:proofErr w:type="spellStart"/>
+      <w:proofErr w:type="gramStart"/>
+      <w:r>
+        <w:rPr>
+          <w:rStyle w:val="CodeChar"/>
+        </w:rPr>
+        <w:t>self.</w:t>
+      </w:r>
+      <w:r>
+        <w:rPr>
+          <w:rStyle w:val="CodeChar"/>
+        </w:rPr>
+        <w:t>boid</w:t>
+      </w:r>
+      <w:proofErr w:type="gramEnd"/>
+      <w:r>
+        <w:rPr>
+          <w:rStyle w:val="CodeChar"/>
+        </w:rPr>
+        <w:t>_img</w:t>
       </w:r>
       <w:proofErr w:type="spellEnd"/>
       <w:r>
         <w:t xml:space="preserve"> og </w:t>
       </w:r>
       <w:proofErr w:type="spellStart"/>
+      <w:r>
+        <w:rPr>
+          <w:rStyle w:val="CodeChar"/>
+        </w:rPr>
+        <w:t>self.</w:t>
+      </w:r>
       <w:r>
         <w:rPr>
           <w:rStyle w:val="CodeChar"/>
@@ -2211,21 +2191,46 @@
     </w:p>
     <w:p>
       <w:r>
-        <w:t xml:space="preserve">Game holder også på variablene </w:t>
-      </w:r>
-      <w:proofErr w:type="spellStart"/>
-      <w:r>
-        <w:rPr>
-          <w:rStyle w:val="CodeChar"/>
-        </w:rPr>
-        <w:t>delta_time</w:t>
+        <w:rPr>
+          <w:rStyle w:val="CodeChar"/>
+        </w:rPr>
+        <w:t>Game</w:t>
+      </w:r>
+      <w:r>
+        <w:t xml:space="preserve"> holder også på variablene </w:t>
+      </w:r>
+      <w:proofErr w:type="spellStart"/>
+      <w:proofErr w:type="gramStart"/>
+      <w:r>
+        <w:rPr>
+          <w:rStyle w:val="CodeChar"/>
+        </w:rPr>
+        <w:t>self.</w:t>
+      </w:r>
+      <w:r>
+        <w:rPr>
+          <w:rStyle w:val="CodeChar"/>
+        </w:rPr>
+        <w:t>delta</w:t>
+      </w:r>
+      <w:proofErr w:type="gramEnd"/>
+      <w:r>
+        <w:rPr>
+          <w:rStyle w:val="CodeChar"/>
+        </w:rPr>
+        <w:t>_time</w:t>
       </w:r>
       <w:proofErr w:type="spellEnd"/>
       <w:r>
         <w:t xml:space="preserve"> og </w:t>
       </w:r>
       <w:proofErr w:type="spellStart"/>
-      <w:proofErr w:type="gramStart"/>
+      <w:r>
+        <w:rPr>
+          <w:rStyle w:val="CodeChar"/>
+        </w:rPr>
+        <w:t>self.</w:t>
+      </w:r>
       <w:r>
         <w:rPr>
           <w:rStyle w:val="CodeChar"/>
@@ -2237,14 +2242,7 @@
         <w:rPr>
           <w:rStyle w:val="CodeChar"/>
         </w:rPr>
-        <w:t>[</w:t>
-      </w:r>
-      <w:proofErr w:type="gramEnd"/>
-      <w:r>
-        <w:rPr>
-          <w:rStyle w:val="CodeChar"/>
-        </w:rPr>
-        <w:t>]</w:t>
+        <w:t>[]</w:t>
       </w:r>
       <w:r>
         <w:t xml:space="preserve"> som er vital til funksjonen til simulasjonen. </w:t>
@@ -2264,7 +2262,13 @@
       </w:r>
       <w:proofErr w:type="spellEnd"/>
       <w:r>
-        <w:t xml:space="preserve"> holder tiden i millisekunder siden siste bilde ble tegner på skjermen, denne brukes i </w:t>
+        <w:t xml:space="preserve"> holder tiden i millisekunder siden siste bilde ble tegne</w:t>
+      </w:r>
+      <w:r>
+        <w:t>t</w:t>
+      </w:r>
+      <w:r>
+        <w:t xml:space="preserve"> på skjermen, denne brukes i </w:t>
       </w:r>
       <w:proofErr w:type="spellStart"/>
       <w:r>
@@ -2275,15 +2279,13 @@
       </w:r>
       <w:proofErr w:type="spellEnd"/>
       <w:r>
-        <w:t>-klassen for å gjøre bevegelse mer «</w:t>
-      </w:r>
-      <w:proofErr w:type="spellStart"/>
-      <w:r>
-        <w:t>smooth</w:t>
-      </w:r>
-      <w:proofErr w:type="spellEnd"/>
-      <w:r>
-        <w:t xml:space="preserve">». </w:t>
+        <w:t xml:space="preserve">-klassen for å gjøre bevegelse mer </w:t>
+      </w:r>
+      <w:r>
+        <w:t>flytende</w:t>
+      </w:r>
+      <w:r>
+        <w:t xml:space="preserve">. </w:t>
       </w:r>
       <w:proofErr w:type="spellStart"/>
       <w:proofErr w:type="gramStart"/>
@@ -2408,7 +2410,23 @@
         <w:t>()</w:t>
       </w:r>
       <w:r>
-        <w:t xml:space="preserve">, m.fl. Dette for å gjøre det mer tydelig hvilken metode som gjør hva. </w:t>
+        <w:t>, m.fl. Dette for å gjøre det mer tydelig hvilken metode som gjør hva</w:t>
+      </w:r>
+      <w:r>
+        <w:t xml:space="preserve">, og at en metode </w:t>
+      </w:r>
+      <w:r>
+        <w:rPr>
+          <w:i/>
+          <w:iCs/>
+        </w:rPr>
+        <w:t>kun</w:t>
+      </w:r>
+      <w:r>
+        <w:t xml:space="preserve"> gjør den ene tingen</w:t>
+      </w:r>
+      <w:r>
+        <w:t xml:space="preserve">. </w:t>
       </w:r>
       <w:proofErr w:type="gramStart"/>
       <w:r>
@@ -2476,7 +2494,13 @@
         <w:t>()</w:t>
       </w:r>
       <w:r>
-        <w:t xml:space="preserve">. Sjekk for hendelser, for eksempel: har brukeren trykket en knapp; oppdater sprites og deres respektive posisjoner osv.; og </w:t>
+        <w:t>. Sjekk for hendelser, for eksempel: har brukeren trykket en knapp; oppdater sprites og</w:t>
+      </w:r>
+      <w:r>
+        <w:t xml:space="preserve"> følgende deres respektive posisjoner osv.</w:t>
+      </w:r>
+      <w:r>
+        <w:t xml:space="preserve">; og </w:t>
       </w:r>
       <w:proofErr w:type="spellStart"/>
       <w:proofErr w:type="gramStart"/>
@@ -2501,7 +2525,10 @@
         <w:t>)</w:t>
       </w:r>
       <w:r>
-        <w:t xml:space="preserve">, ganske selv </w:t>
+        <w:t>, ganske selv</w:t>
+      </w:r>
+      <w:r>
+        <w:t>forklarende, tegne alle synlige objekter på skjermen.</w:t>
       </w:r>
     </w:p>
     <w:p>
@@ -2633,7 +2660,10 @@
         <w:t>rite</w:t>
       </w:r>
       <w:r>
-        <w:t xml:space="preserve"> kan vi legge den til i såkalte sprite grupper, dette er en samling av sprites. Slike grupper gjør det enkelt å utføre samme operasjon f.eks. </w:t>
+        <w:t xml:space="preserve"> kan vi legge den til i såkalte sprite grupper</w:t>
+      </w:r>
+      <w:r>
+        <w:t xml:space="preserve"> (</w:t>
       </w:r>
       <w:proofErr w:type="spellStart"/>
       <w:proofErr w:type="gramStart"/>
@@ -2641,6 +2671,28 @@
         <w:rPr>
           <w:rStyle w:val="CodeChar"/>
         </w:rPr>
+        <w:t>pygame.sprite</w:t>
+      </w:r>
+      <w:proofErr w:type="gramEnd"/>
+      <w:r>
+        <w:rPr>
+          <w:rStyle w:val="CodeChar"/>
+        </w:rPr>
+        <w:t>.Group</w:t>
+      </w:r>
+      <w:proofErr w:type="spellEnd"/>
+      <w:r>
+        <w:t>)</w:t>
+      </w:r>
+      <w:r>
+        <w:t xml:space="preserve">, dette er en samling av sprites. Slike grupper gjør det enkelt å utføre samme operasjon f.eks. </w:t>
+      </w:r>
+      <w:proofErr w:type="spellStart"/>
+      <w:proofErr w:type="gramStart"/>
+      <w:r>
+        <w:rPr>
+          <w:rStyle w:val="CodeChar"/>
+        </w:rPr>
         <w:t>update</w:t>
       </w:r>
       <w:proofErr w:type="spellEnd"/>
@@ -2660,154 +2712,785 @@
       <w:r>
         <w:t xml:space="preserve"> på alle </w:t>
       </w:r>
-      <w:proofErr w:type="spellStart"/>
-      <w:r>
-        <w:t>boid</w:t>
-      </w:r>
-      <w:proofErr w:type="spellEnd"/>
-      <w:r>
-        <w:t xml:space="preserve"> objektene. </w:t>
+      <w:r>
+        <w:t>objektene i gruppen</w:t>
+      </w:r>
+      <w:r>
+        <w:t>.</w:t>
       </w:r>
     </w:p>
     <w:p>
       <w:r>
         <w:t>Implementasjon av regler</w:t>
       </w:r>
+      <w:r>
+        <w:t xml:space="preserve"> er også splittet opp i flere metoder i </w:t>
+      </w:r>
+      <w:proofErr w:type="spellStart"/>
+      <w:r>
+        <w:rPr>
+          <w:rStyle w:val="CodeChar"/>
+        </w:rPr>
+        <w:t>Boid</w:t>
+      </w:r>
+      <w:proofErr w:type="spellEnd"/>
+      <w:r>
+        <w:t>-klassen. De tre metodene har samme navn som reglene og returnerer alle en vektor med endring av retningsvektor.</w:t>
+      </w:r>
+      <w:r>
+        <w:t xml:space="preserve"> Jeg har valgt å lage reglene slik at de uavhengig returnerer en </w:t>
+      </w:r>
+      <w:r>
+        <w:rPr>
+          <w:i/>
+          <w:iCs/>
+        </w:rPr>
+        <w:t>endring</w:t>
+      </w:r>
+      <w:r>
+        <w:t xml:space="preserve"> i retning, istedenfor at de påvirker retningsvektoren direkte. Dette ser du tydelig i </w:t>
+      </w:r>
+      <w:proofErr w:type="spellStart"/>
+      <w:r>
+        <w:rPr>
+          <w:rStyle w:val="CodeChar"/>
+        </w:rPr>
+        <w:t>calculate_</w:t>
+      </w:r>
+      <w:proofErr w:type="gramStart"/>
+      <w:r>
+        <w:rPr>
+          <w:rStyle w:val="CodeChar"/>
+        </w:rPr>
+        <w:t>move</w:t>
+      </w:r>
+      <w:proofErr w:type="spellEnd"/>
+      <w:r>
+        <w:rPr>
+          <w:rStyle w:val="CodeChar"/>
+        </w:rPr>
+        <w:t>(</w:t>
+      </w:r>
+      <w:proofErr w:type="gramEnd"/>
+      <w:r>
+        <w:rPr>
+          <w:rStyle w:val="CodeChar"/>
+        </w:rPr>
+        <w:t>)</w:t>
+      </w:r>
+      <w:r>
+        <w:t>.</w:t>
+      </w:r>
     </w:p>
     <w:p>
-      <w:r>
-        <w:t xml:space="preserve">Hvordan få </w:t>
-      </w:r>
-      <w:proofErr w:type="spellStart"/>
-      <w:r>
-        <w:t>boid</w:t>
-      </w:r>
-      <w:proofErr w:type="spellEnd"/>
-      <w:r>
-        <w:t xml:space="preserve"> til å rette seg etter retningen den beveger seg i</w:t>
+      <w:proofErr w:type="spellStart"/>
+      <w:proofErr w:type="gramStart"/>
+      <w:r>
+        <w:rPr>
+          <w:rStyle w:val="CodeChar"/>
+          <w:b/>
+          <w:bCs/>
+        </w:rPr>
+        <w:t>alignment</w:t>
+      </w:r>
+      <w:proofErr w:type="spellEnd"/>
+      <w:r>
+        <w:rPr>
+          <w:rStyle w:val="CodeChar"/>
+          <w:b/>
+          <w:bCs/>
+        </w:rPr>
+        <w:t>(</w:t>
+      </w:r>
+      <w:proofErr w:type="spellStart"/>
+      <w:proofErr w:type="gramEnd"/>
+      <w:r>
+        <w:rPr>
+          <w:rStyle w:val="CodeChar"/>
+          <w:b/>
+          <w:bCs/>
+        </w:rPr>
+        <w:t>self</w:t>
+      </w:r>
+      <w:proofErr w:type="spellEnd"/>
+      <w:r>
+        <w:rPr>
+          <w:rStyle w:val="CodeChar"/>
+          <w:b/>
+          <w:bCs/>
+        </w:rPr>
+        <w:t xml:space="preserve">, </w:t>
+      </w:r>
+      <w:proofErr w:type="spellStart"/>
+      <w:r>
+        <w:rPr>
+          <w:rStyle w:val="CodeChar"/>
+          <w:b/>
+          <w:bCs/>
+        </w:rPr>
+        <w:t>neighbors</w:t>
+      </w:r>
+      <w:proofErr w:type="spellEnd"/>
+      <w:r>
+        <w:rPr>
+          <w:rStyle w:val="CodeChar"/>
+          <w:b/>
+          <w:bCs/>
+        </w:rPr>
+        <w:t>)</w:t>
+      </w:r>
+      <w:r>
+        <w:t xml:space="preserve"> tar som argument en sprite-gruppe med nabo-</w:t>
+      </w:r>
+      <w:proofErr w:type="spellStart"/>
+      <w:r>
+        <w:t>boids</w:t>
+      </w:r>
+      <w:proofErr w:type="spellEnd"/>
+      <w:r>
+        <w:t>. Om denne gruppen er tom returneres nåværende retningsvektor (</w:t>
+      </w:r>
+      <w:proofErr w:type="spellStart"/>
+      <w:r>
+        <w:rPr>
+          <w:rStyle w:val="CodeChar"/>
+        </w:rPr>
+        <w:t>self.vel</w:t>
+      </w:r>
+      <w:proofErr w:type="spellEnd"/>
+      <w:r>
+        <w:t xml:space="preserve">), dette vil få </w:t>
+      </w:r>
+      <w:proofErr w:type="spellStart"/>
+      <w:r>
+        <w:t>boids</w:t>
+      </w:r>
+      <w:proofErr w:type="spellEnd"/>
+      <w:r>
+        <w:t xml:space="preserve"> til å holde samme retning som den allerede har, dermed ikke gjør noen endring på styringen. Om den </w:t>
+      </w:r>
+      <w:r>
+        <w:lastRenderedPageBreak/>
+        <w:t xml:space="preserve">ikke er tom utføres der litt beregning: lager en lokal variabel </w:t>
+      </w:r>
+      <w:proofErr w:type="spellStart"/>
+      <w:r>
+        <w:rPr>
+          <w:rStyle w:val="CodeChar"/>
+        </w:rPr>
+        <w:t>alignment_move</w:t>
+      </w:r>
+      <w:proofErr w:type="spellEnd"/>
+      <w:r>
+        <w:t xml:space="preserve"> for å holde returverdien (</w:t>
+      </w:r>
+      <w:r>
+        <w:rPr>
+          <w:rStyle w:val="CodeChar"/>
+        </w:rPr>
+        <w:t>Vector2</w:t>
+      </w:r>
+      <w:r>
+        <w:t xml:space="preserve">); itererer gjennom alle </w:t>
+      </w:r>
+      <w:proofErr w:type="spellStart"/>
+      <w:r>
+        <w:t>boids</w:t>
+      </w:r>
+      <w:proofErr w:type="spellEnd"/>
+      <w:r>
+        <w:t xml:space="preserve"> fra </w:t>
+      </w:r>
+      <w:proofErr w:type="spellStart"/>
+      <w:r>
+        <w:rPr>
+          <w:rStyle w:val="CodeChar"/>
+        </w:rPr>
+        <w:t>neighbors</w:t>
+      </w:r>
+      <w:proofErr w:type="spellEnd"/>
+      <w:r>
+        <w:t xml:space="preserve"> argumentet, med en for-løkke; inkrementerer </w:t>
+      </w:r>
+      <w:proofErr w:type="spellStart"/>
+      <w:r>
+        <w:rPr>
+          <w:rStyle w:val="CodeChar"/>
+        </w:rPr>
+        <w:t>alignment_move</w:t>
+      </w:r>
+      <w:proofErr w:type="spellEnd"/>
+      <w:r>
+        <w:t xml:space="preserve"> med verdien av </w:t>
+      </w:r>
+      <w:proofErr w:type="spellStart"/>
+      <w:r>
+        <w:rPr>
+          <w:rStyle w:val="CodeChar"/>
+        </w:rPr>
+        <w:t>neighbor.vel</w:t>
+      </w:r>
+      <w:proofErr w:type="spellEnd"/>
+      <w:r>
+        <w:t xml:space="preserve">; når løkken er ferdig deler jeg </w:t>
+      </w:r>
+      <w:proofErr w:type="spellStart"/>
+      <w:r>
+        <w:rPr>
+          <w:rStyle w:val="CodeChar"/>
+        </w:rPr>
+        <w:t>alignment_move</w:t>
+      </w:r>
+      <w:proofErr w:type="spellEnd"/>
+      <w:r>
+        <w:t xml:space="preserve"> med antall naboer, dette tar effektivt gjennomsnittet av naboers </w:t>
+      </w:r>
+      <w:r>
+        <w:rPr>
+          <w:rStyle w:val="CodeChar"/>
+        </w:rPr>
+        <w:t>vel</w:t>
+      </w:r>
+      <w:r>
+        <w:t xml:space="preserve">. Returnerer </w:t>
+      </w:r>
+      <w:proofErr w:type="spellStart"/>
+      <w:r>
+        <w:rPr>
+          <w:rStyle w:val="CodeChar"/>
+        </w:rPr>
+        <w:t>alignment_move</w:t>
+      </w:r>
+      <w:proofErr w:type="spellEnd"/>
+      <w:r>
+        <w:t>.</w:t>
       </w:r>
     </w:p>
     <w:p>
-      <w:pPr>
-        <w:rPr>
-          <w:rFonts w:ascii="Courier New" w:hAnsi="Courier New" w:cs="Courier New"/>
-        </w:rPr>
-      </w:pPr>
-      <w:r>
-        <w:t xml:space="preserve">For å kunne tegne </w:t>
-      </w:r>
-      <w:proofErr w:type="spellStart"/>
-      <w:r>
-        <w:t>boiden</w:t>
-      </w:r>
-      <w:proofErr w:type="spellEnd"/>
-      <w:r>
-        <w:t xml:space="preserve"> slik at den peker i samme retning som den beveger seg i måtte det trikses litt. Jeg har laget en vektor kalt </w:t>
-      </w:r>
-      <w:proofErr w:type="spellStart"/>
-      <w:r>
-        <w:rPr>
-          <w:rStyle w:val="CodeChar"/>
-        </w:rPr>
-        <w:t>up_vector</w:t>
-      </w:r>
-      <w:proofErr w:type="spellEnd"/>
-      <w:r>
-        <w:t xml:space="preserve"> i </w:t>
-      </w:r>
-      <w:r>
-        <w:rPr>
-          <w:rStyle w:val="CodeChar"/>
-        </w:rPr>
-        <w:t>__</w:t>
-      </w:r>
-      <w:proofErr w:type="spellStart"/>
-      <w:r>
-        <w:rPr>
-          <w:rStyle w:val="CodeChar"/>
-        </w:rPr>
-        <w:t>init</w:t>
-      </w:r>
-      <w:proofErr w:type="spellEnd"/>
-      <w:r>
-        <w:rPr>
-          <w:rStyle w:val="CodeChar"/>
-        </w:rPr>
-        <w:t>_</w:t>
-      </w:r>
+      <w:proofErr w:type="spellStart"/>
       <w:proofErr w:type="gramStart"/>
       <w:r>
         <w:rPr>
           <w:rStyle w:val="CodeChar"/>
-        </w:rPr>
-        <w:t>_(</w:t>
-      </w:r>
+          <w:b/>
+          <w:bCs/>
+        </w:rPr>
+        <w:t>cohesion</w:t>
+      </w:r>
+      <w:proofErr w:type="spellEnd"/>
+      <w:r>
+        <w:rPr>
+          <w:rStyle w:val="CodeChar"/>
+          <w:b/>
+          <w:bCs/>
+        </w:rPr>
+        <w:t>(</w:t>
+      </w:r>
+      <w:proofErr w:type="spellStart"/>
       <w:proofErr w:type="gramEnd"/>
       <w:r>
         <w:rPr>
           <w:rStyle w:val="CodeChar"/>
+          <w:b/>
+          <w:bCs/>
+        </w:rPr>
+        <w:t>self</w:t>
+      </w:r>
+      <w:proofErr w:type="spellEnd"/>
+      <w:r>
+        <w:rPr>
+          <w:rStyle w:val="CodeChar"/>
+          <w:b/>
+          <w:bCs/>
+        </w:rPr>
+        <w:t xml:space="preserve">, </w:t>
+      </w:r>
+      <w:proofErr w:type="spellStart"/>
+      <w:r>
+        <w:rPr>
+          <w:rStyle w:val="CodeChar"/>
+          <w:b/>
+          <w:bCs/>
+        </w:rPr>
+        <w:t>neighbors</w:t>
+      </w:r>
+      <w:proofErr w:type="spellEnd"/>
+      <w:r>
+        <w:rPr>
+          <w:rStyle w:val="CodeChar"/>
+          <w:b/>
+          <w:bCs/>
         </w:rPr>
         <w:t>)</w:t>
       </w:r>
       <w:r>
-        <w:t xml:space="preserve">-metoden satt lik </w:t>
-      </w:r>
-      <w:r>
-        <w:rPr>
-          <w:rStyle w:val="CodeChar"/>
-        </w:rPr>
-        <w:t>Vector2(0, -1)</w:t>
-      </w:r>
-      <w:r>
-        <w:t xml:space="preserve">, </w:t>
-      </w:r>
-      <w:r>
-        <w:t>som betyr at den peker oppover (mot -y). D</w:t>
-      </w:r>
-      <w:r>
-        <w:t>ette</w:t>
-      </w:r>
-      <w:r>
-        <w:t xml:space="preserve"> er for å vite hvor mye vi skal rotere </w:t>
-      </w:r>
-      <w:r>
-        <w:rPr>
-          <w:i/>
-          <w:iCs/>
-        </w:rPr>
-        <w:t>fra</w:t>
-      </w:r>
-      <w:r>
-        <w:t xml:space="preserve"> original-retningen.</w:t>
+        <w:t xml:space="preserve"> sjekker først om vi har noen naboer, returnerer også </w:t>
+      </w:r>
+      <w:proofErr w:type="spellStart"/>
+      <w:r>
+        <w:rPr>
+          <w:rStyle w:val="CodeChar"/>
+        </w:rPr>
+        <w:t>self.vel</w:t>
+      </w:r>
+      <w:proofErr w:type="spellEnd"/>
+      <w:r>
+        <w:t xml:space="preserve"> om naboer er lik null. Hvis det derimot er naboer starter vi beregningen. Lager en variabel </w:t>
+      </w:r>
+      <w:proofErr w:type="spellStart"/>
+      <w:r>
+        <w:rPr>
+          <w:rStyle w:val="CodeChar"/>
+        </w:rPr>
+        <w:t>cohesion_move</w:t>
+      </w:r>
+      <w:proofErr w:type="spellEnd"/>
+      <w:r>
+        <w:t xml:space="preserve">, itererer over alle naboene, men i denne regelen summerer vi naboers </w:t>
+      </w:r>
+      <w:r>
+        <w:rPr>
+          <w:rStyle w:val="CodeChar"/>
+        </w:rPr>
+        <w:t>pos</w:t>
+      </w:r>
+      <w:r>
+        <w:t xml:space="preserve"> istedenfor </w:t>
+      </w:r>
+      <w:r>
+        <w:rPr>
+          <w:rStyle w:val="CodeChar"/>
+        </w:rPr>
+        <w:t>vel</w:t>
+      </w:r>
+      <w:r>
+        <w:t xml:space="preserve">. Vi vil finne en gruppes midtpunkt (eng. </w:t>
+      </w:r>
+      <w:proofErr w:type="spellStart"/>
+      <w:r>
+        <w:t>center</w:t>
+      </w:r>
+      <w:proofErr w:type="spellEnd"/>
+      <w:r>
+        <w:t xml:space="preserve"> </w:t>
+      </w:r>
+      <w:proofErr w:type="spellStart"/>
+      <w:r>
+        <w:t>of</w:t>
+      </w:r>
+      <w:proofErr w:type="spellEnd"/>
+      <w:r>
+        <w:t xml:space="preserve"> </w:t>
+      </w:r>
+      <w:proofErr w:type="spellStart"/>
+      <w:r>
+        <w:t>mass</w:t>
+      </w:r>
+      <w:proofErr w:type="spellEnd"/>
+      <w:r>
+        <w:t xml:space="preserve">). Tar igjen og deler på antallet naboer for å finne gjennomsnittet. Før vi returnerer </w:t>
+      </w:r>
+      <w:proofErr w:type="spellStart"/>
+      <w:r>
+        <w:rPr>
+          <w:rStyle w:val="CodeChar"/>
+        </w:rPr>
+        <w:t>cohesion_move</w:t>
+      </w:r>
+      <w:proofErr w:type="spellEnd"/>
+      <w:r>
+        <w:t xml:space="preserve"> trekker jeg fra </w:t>
+      </w:r>
+      <w:proofErr w:type="spellStart"/>
+      <w:r>
+        <w:rPr>
+          <w:rStyle w:val="CodeChar"/>
+        </w:rPr>
+        <w:t>self.pos</w:t>
+      </w:r>
+      <w:proofErr w:type="spellEnd"/>
+      <w:r>
+        <w:t>, dette gjør at vi får «</w:t>
+      </w:r>
+      <w:proofErr w:type="spellStart"/>
+      <w:r>
+        <w:t>offsett</w:t>
+      </w:r>
+      <w:proofErr w:type="spellEnd"/>
+      <w:r>
+        <w:t>»-et</w:t>
+      </w:r>
+      <w:r>
+        <w:t xml:space="preserve"> eller endringen</w:t>
+      </w:r>
+      <w:r>
+        <w:t xml:space="preserve"> fra der hvor vi er nå</w:t>
+      </w:r>
+      <w:r>
+        <w:t>.</w:t>
       </w:r>
     </w:p>
     <w:p>
-      <w:pPr>
-        <w:pStyle w:val="Heading1"/>
-        <w:rPr>
-          <w:lang w:val="nb-NO"/>
-        </w:rPr>
-      </w:pPr>
-      <w:r>
-        <w:rPr>
-          <w:lang w:val="nb-NO"/>
-        </w:rPr>
-        <w:t>Evalu</w:t>
-      </w:r>
-      <w:r>
-        <w:rPr>
-          <w:lang w:val="nb-NO"/>
-        </w:rPr>
-        <w:t>ering</w:t>
+      <w:proofErr w:type="spellStart"/>
+      <w:proofErr w:type="gramStart"/>
+      <w:r>
+        <w:rPr>
+          <w:rStyle w:val="CodeChar"/>
+          <w:b/>
+          <w:bCs/>
+        </w:rPr>
+        <w:t>separation</w:t>
+      </w:r>
+      <w:proofErr w:type="spellEnd"/>
+      <w:r>
+        <w:rPr>
+          <w:rStyle w:val="CodeChar"/>
+          <w:b/>
+          <w:bCs/>
+        </w:rPr>
+        <w:t>(</w:t>
+      </w:r>
+      <w:proofErr w:type="spellStart"/>
+      <w:proofErr w:type="gramEnd"/>
+      <w:r>
+        <w:rPr>
+          <w:rStyle w:val="CodeChar"/>
+          <w:b/>
+          <w:bCs/>
+        </w:rPr>
+        <w:t>self</w:t>
+      </w:r>
+      <w:proofErr w:type="spellEnd"/>
+      <w:r>
+        <w:rPr>
+          <w:rStyle w:val="CodeChar"/>
+          <w:b/>
+          <w:bCs/>
+        </w:rPr>
+        <w:t xml:space="preserve">, </w:t>
+      </w:r>
+      <w:proofErr w:type="spellStart"/>
+      <w:r>
+        <w:rPr>
+          <w:rStyle w:val="CodeChar"/>
+          <w:b/>
+          <w:bCs/>
+        </w:rPr>
+        <w:t>neighbors</w:t>
+      </w:r>
+      <w:proofErr w:type="spellEnd"/>
+      <w:r>
+        <w:rPr>
+          <w:rStyle w:val="CodeChar"/>
+          <w:b/>
+          <w:bCs/>
+        </w:rPr>
+        <w:t>)</w:t>
+      </w:r>
+      <w:r>
+        <w:t xml:space="preserve"> sjekker også om vi har 0 naboer, returnerer en 0-vektor altså </w:t>
+      </w:r>
+      <w:r>
+        <w:rPr>
+          <w:rStyle w:val="CodeChar"/>
+        </w:rPr>
+        <w:t>Vector2(0,0)</w:t>
+      </w:r>
+      <w:r>
+        <w:t xml:space="preserve"> om det ikke er naboer. Har vi naboer så starter beregningen. Itererer gjennom alle naboene, sjekker en etter en om distansen til nabo-</w:t>
+      </w:r>
+      <w:proofErr w:type="spellStart"/>
+      <w:r>
+        <w:t>boiden</w:t>
+      </w:r>
+      <w:proofErr w:type="spellEnd"/>
+      <w:r>
+        <w:t xml:space="preserve"> er mindre enn en konstant jeg har satt i </w:t>
+      </w:r>
+      <w:r>
+        <w:rPr>
+          <w:rStyle w:val="CodeChar"/>
+        </w:rPr>
+        <w:t>config.py</w:t>
+      </w:r>
+      <w:r>
+        <w:t xml:space="preserve"> kalt </w:t>
+      </w:r>
+      <w:r>
+        <w:rPr>
+          <w:rStyle w:val="CodeChar"/>
+        </w:rPr>
+        <w:t>AVOIDANCE_RADIUS</w:t>
+      </w:r>
+      <w:r>
+        <w:t>. Hvis nabo-</w:t>
+      </w:r>
+      <w:proofErr w:type="spellStart"/>
+      <w:r>
+        <w:t>boid</w:t>
+      </w:r>
+      <w:proofErr w:type="spellEnd"/>
+      <w:r>
+        <w:t>-en er innenfor denne radiusen</w:t>
+      </w:r>
+      <w:r>
+        <w:t xml:space="preserve"> inkrementeres </w:t>
+      </w:r>
+      <w:proofErr w:type="spellStart"/>
+      <w:r>
+        <w:rPr>
+          <w:rStyle w:val="CodeChar"/>
+        </w:rPr>
+        <w:t>n_avoid</w:t>
+      </w:r>
+      <w:proofErr w:type="spellEnd"/>
+      <w:r>
+        <w:t xml:space="preserve"> </w:t>
+      </w:r>
+      <w:r>
+        <w:t xml:space="preserve">med 1 </w:t>
+      </w:r>
+      <w:r>
+        <w:t xml:space="preserve">og </w:t>
+      </w:r>
+      <w:proofErr w:type="spellStart"/>
+      <w:r>
+        <w:rPr>
+          <w:rStyle w:val="CodeChar"/>
+        </w:rPr>
+        <w:t>separation_move</w:t>
+      </w:r>
+      <w:proofErr w:type="spellEnd"/>
+      <w:r>
+        <w:t xml:space="preserve"> inkrementeres med differansen av</w:t>
+      </w:r>
+      <w:r>
+        <w:t xml:space="preserve"> </w:t>
+      </w:r>
+      <w:proofErr w:type="spellStart"/>
+      <w:r>
+        <w:rPr>
+          <w:rStyle w:val="CodeChar"/>
+        </w:rPr>
+        <w:t>self.pos</w:t>
+      </w:r>
+      <w:proofErr w:type="spellEnd"/>
+      <w:r>
+        <w:t xml:space="preserve"> og </w:t>
+      </w:r>
+      <w:proofErr w:type="spellStart"/>
+      <w:r>
+        <w:rPr>
+          <w:rStyle w:val="CodeChar"/>
+        </w:rPr>
+        <w:t>neighbor.pos</w:t>
+      </w:r>
+      <w:proofErr w:type="spellEnd"/>
+      <w:r>
+        <w:t>. Grunnen for dette er å samle opp distansen fra egen posisjon (</w:t>
+      </w:r>
+      <w:proofErr w:type="spellStart"/>
+      <w:r>
+        <w:rPr>
+          <w:rStyle w:val="CodeChar"/>
+        </w:rPr>
+        <w:t>self.pos</w:t>
+      </w:r>
+      <w:proofErr w:type="spellEnd"/>
+      <w:r>
+        <w:t>) og naboens posisjon</w:t>
+      </w:r>
+      <w:r>
+        <w:t xml:space="preserve">, den oppsamlede verdien vil peke mer og mer unna retningen til de naboene vi vil unngå desto flere naboer som er med i beregningen. Før vi returnerer noe sjekkes det om vi har noen naboer å unngå i det heletatt, hvis ja, del </w:t>
+      </w:r>
+      <w:proofErr w:type="spellStart"/>
+      <w:r>
+        <w:rPr>
+          <w:rStyle w:val="CodeChar"/>
+        </w:rPr>
+        <w:t>separation_move</w:t>
+      </w:r>
+      <w:proofErr w:type="spellEnd"/>
+      <w:r>
+        <w:t xml:space="preserve"> på </w:t>
+      </w:r>
+      <w:proofErr w:type="spellStart"/>
+      <w:r>
+        <w:rPr>
+          <w:rStyle w:val="CodeChar"/>
+        </w:rPr>
+        <w:t>n_avoid</w:t>
+      </w:r>
+      <w:proofErr w:type="spellEnd"/>
+      <w:r>
+        <w:t xml:space="preserve"> og lagre resultatet i </w:t>
+      </w:r>
+      <w:proofErr w:type="spellStart"/>
+      <w:r>
+        <w:rPr>
+          <w:rStyle w:val="CodeChar"/>
+        </w:rPr>
+        <w:t>separation_move</w:t>
+      </w:r>
+      <w:proofErr w:type="spellEnd"/>
+      <w:r>
+        <w:t>, likt som de andre reglene tar vi effektivt gjennomsnittet her.</w:t>
+      </w:r>
+      <w:r>
+        <w:t xml:space="preserve"> Helt til slutt returner</w:t>
+      </w:r>
+      <w:r>
+        <w:t>er vi</w:t>
+      </w:r>
+      <w:r>
+        <w:t xml:space="preserve"> </w:t>
+      </w:r>
+      <w:proofErr w:type="spellStart"/>
+      <w:r>
+        <w:rPr>
+          <w:rStyle w:val="CodeChar"/>
+        </w:rPr>
+        <w:t>separation_move</w:t>
+      </w:r>
+      <w:proofErr w:type="spellEnd"/>
+      <w:r>
+        <w:t>.</w:t>
+      </w:r>
+    </w:p>
+    <w:p/>
+    <w:p>
+      <w:r>
+        <w:t xml:space="preserve">Hvordan få </w:t>
+      </w:r>
+      <w:proofErr w:type="spellStart"/>
+      <w:r>
+        <w:t>boid</w:t>
+      </w:r>
+      <w:proofErr w:type="spellEnd"/>
+      <w:r>
+        <w:t xml:space="preserve"> til å rette seg etter retningen den beveger seg i</w:t>
       </w:r>
     </w:p>
     <w:p>
-      <w:proofErr w:type="spellStart"/>
-      <w:r>
-        <w:rPr>
-          <w:i/>
-        </w:rPr>
-        <w:lastRenderedPageBreak/>
+      <w:pPr>
+        <w:rPr>
+          <w:rFonts w:ascii="Courier New" w:hAnsi="Courier New" w:cs="Courier New"/>
+        </w:rPr>
+      </w:pPr>
+      <w:r>
+        <w:t xml:space="preserve">For å kunne tegne </w:t>
+      </w:r>
+      <w:proofErr w:type="spellStart"/>
+      <w:r>
+        <w:t>boiden</w:t>
+      </w:r>
+      <w:proofErr w:type="spellEnd"/>
+      <w:r>
+        <w:t xml:space="preserve"> slik at den peker i samme retning som den beveger seg i måtte det trikses litt. Jeg har laget en vektor kalt </w:t>
+      </w:r>
+      <w:proofErr w:type="spellStart"/>
+      <w:r>
+        <w:rPr>
+          <w:rStyle w:val="CodeChar"/>
+        </w:rPr>
+        <w:t>up_vector</w:t>
+      </w:r>
+      <w:proofErr w:type="spellEnd"/>
+      <w:r>
+        <w:t xml:space="preserve"> i </w:t>
+      </w:r>
+      <w:r>
+        <w:rPr>
+          <w:rStyle w:val="CodeChar"/>
+        </w:rPr>
+        <w:t>__</w:t>
+      </w:r>
+      <w:proofErr w:type="spellStart"/>
+      <w:r>
+        <w:rPr>
+          <w:rStyle w:val="CodeChar"/>
+        </w:rPr>
+        <w:t>init</w:t>
+      </w:r>
+      <w:proofErr w:type="spellEnd"/>
+      <w:r>
+        <w:rPr>
+          <w:rStyle w:val="CodeChar"/>
+        </w:rPr>
+        <w:t>_</w:t>
+      </w:r>
+      <w:proofErr w:type="gramStart"/>
+      <w:r>
+        <w:rPr>
+          <w:rStyle w:val="CodeChar"/>
+        </w:rPr>
+        <w:t>_(</w:t>
+      </w:r>
+      <w:proofErr w:type="gramEnd"/>
+      <w:r>
+        <w:rPr>
+          <w:rStyle w:val="CodeChar"/>
+        </w:rPr>
+        <w:t>)</w:t>
+      </w:r>
+      <w:r>
+        <w:t xml:space="preserve">-metoden satt lik </w:t>
+      </w:r>
+      <w:r>
+        <w:rPr>
+          <w:rStyle w:val="CodeChar"/>
+        </w:rPr>
+        <w:t>Vector2(0, -1)</w:t>
+      </w:r>
+      <w:r>
+        <w:t xml:space="preserve">, </w:t>
+      </w:r>
+      <w:r>
+        <w:t>som betyr at den peker oppover (mot -y). D</w:t>
+      </w:r>
+      <w:r>
+        <w:t>ette</w:t>
+      </w:r>
+      <w:r>
+        <w:t xml:space="preserve"> er for å vite hvor mye vi skal rotere </w:t>
+      </w:r>
+      <w:r>
+        <w:rPr>
+          <w:i/>
+          <w:iCs/>
+        </w:rPr>
+        <w:t>fra</w:t>
+      </w:r>
+      <w:r>
+        <w:t xml:space="preserve"> original-retningen.</w:t>
+      </w:r>
+    </w:p>
+    <w:p>
+      <w:pPr>
+        <w:pStyle w:val="Heading1"/>
+        <w:rPr>
+          <w:lang w:val="nb-NO"/>
+        </w:rPr>
+      </w:pPr>
+      <w:r>
+        <w:rPr>
+          <w:lang w:val="nb-NO"/>
+        </w:rPr>
+        <w:t>Evalu</w:t>
+      </w:r>
+      <w:r>
+        <w:rPr>
+          <w:lang w:val="nb-NO"/>
+        </w:rPr>
+        <w:t>ering</w:t>
+      </w:r>
+    </w:p>
+    <w:p>
+      <w:proofErr w:type="spellStart"/>
+      <w:r>
+        <w:rPr>
+          <w:i/>
+        </w:rPr>
         <w:t>Examine</w:t>
       </w:r>
       <w:proofErr w:type="spellEnd"/>
@@ -3137,6 +3820,7 @@
         <w:rPr>
           <w:i/>
         </w:rPr>
+        <w:lastRenderedPageBreak/>
         <w:t>Discuss</w:t>
       </w:r>
       <w:proofErr w:type="spellEnd"/>
@@ -3864,31 +4548,7 @@
           </w:tcPr>
           <w:p>
             <w:r>
-              <w:t xml:space="preserve">Python Software Foundation. Python </w:t>
-            </w:r>
-            <w:proofErr w:type="spellStart"/>
-            <w:r>
-              <w:t>language</w:t>
-            </w:r>
-            <w:proofErr w:type="spellEnd"/>
-            <w:r>
-              <w:t xml:space="preserve"> </w:t>
-            </w:r>
-            <w:proofErr w:type="spellStart"/>
-            <w:r>
-              <w:t>reference</w:t>
-            </w:r>
-            <w:proofErr w:type="spellEnd"/>
-            <w:r>
-              <w:t xml:space="preserve">, </w:t>
-            </w:r>
-            <w:proofErr w:type="spellStart"/>
-            <w:r>
-              <w:t>version</w:t>
-            </w:r>
-            <w:proofErr w:type="spellEnd"/>
-            <w:r>
-              <w:t xml:space="preserve"> 3.4, 2014. </w:t>
+              <w:t xml:space="preserve">Python Software Foundation. Python language reference, version 3.4, 2014. </w:t>
             </w:r>
           </w:p>
           <w:p>

</xml_diff>